<commit_message>
fix: fixing surnames in report file
</commit_message>
<xml_diff>
--- a/financial/report.docx
+++ b/financial/report.docx
@@ -239,8 +239,33 @@
           <w:szCs w:val="32"/>
           <w:rtl/>
         </w:rPr>
-        <w:t>، جواد فرجی، علی ...، پارسا ...، امیر ....</w:t>
-      </w:r>
+        <w:t>، جواد فرجی، علی خوانین زاده، پارسا</w:t>
+      </w:r>
+      <w:r>
+        <w:rPr>
+          <w:rFonts w:cs="B Nazanin" w:hint="cs"/>
+          <w:b/>
+          <w:bCs/>
+          <w:sz w:val="32"/>
+          <w:szCs w:val="32"/>
+          <w:rtl/>
+          <w:lang w:bidi="fa-IR"/>
+        </w:rPr>
+        <w:t xml:space="preserve"> احمدی</w:t>
+      </w:r>
+      <w:r>
+        <w:rPr>
+          <w:rFonts w:cs="B Nazanin" w:hint="cs"/>
+          <w:b/>
+          <w:bCs/>
+          <w:sz w:val="32"/>
+          <w:szCs w:val="32"/>
+          <w:rtl/>
+        </w:rPr>
+        <w:t>، امیر ایزدی</w:t>
+      </w:r>
+      <w:bookmarkStart w:id="0" w:name="_GoBack"/>
+      <w:bookmarkEnd w:id="0"/>
     </w:p>
     <w:p>
       <w:pPr>
@@ -780,8 +805,6 @@
           <w:szCs w:val="27"/>
         </w:rPr>
       </w:pPr>
-      <w:bookmarkStart w:id="0" w:name="_GoBack"/>
-      <w:bookmarkEnd w:id="0"/>
     </w:p>
     <w:p>
       <w:pPr>
@@ -799,17 +822,150 @@
           <w:sz w:val="27"/>
           <w:szCs w:val="27"/>
         </w:rPr>
-        <w:t xml:space="preserve">Shrinking </w:t>
-      </w:r>
-      <w:r>
+        <w:t>Shrinking D (e.g. use 3 returns instead of 6):</w:t>
+      </w:r>
+    </w:p>
+    <w:p>
+      <w:pPr>
+        <w:rPr>
+          <w:rFonts w:ascii="Segoe UI" w:eastAsia="Times New Roman" w:hAnsi="Segoe UI" w:cs="Segoe UI"/>
+          <w:color w:val="000000"/>
+          <w:sz w:val="27"/>
+          <w:szCs w:val="27"/>
+        </w:rPr>
+      </w:pPr>
+      <w:r>
+        <w:rPr>
+          <w:rFonts w:ascii="Segoe UI Symbol" w:eastAsia="Times New Roman" w:hAnsi="Segoe UI Symbol" w:cs="Segoe UI Symbol"/>
+          <w:color w:val="000000"/>
+          <w:sz w:val="27"/>
+          <w:szCs w:val="27"/>
+        </w:rPr>
+        <w:t>✅</w:t>
+      </w:r>
+      <w:r>
+        <w:rPr>
+          <w:rFonts w:ascii="Segoe UI" w:eastAsia="Times New Roman" w:hAnsi="Segoe UI" w:cs="Segoe UI"/>
+          <w:color w:val="000000"/>
+          <w:sz w:val="27"/>
+          <w:szCs w:val="27"/>
+        </w:rPr>
+        <w:t xml:space="preserve"> Pros:</w:t>
+      </w:r>
+    </w:p>
+    <w:p>
+      <w:pPr>
+        <w:rPr>
+          <w:rFonts w:ascii="Segoe UI" w:eastAsia="Times New Roman" w:hAnsi="Segoe UI" w:cs="Segoe UI"/>
+          <w:color w:val="000000"/>
+          <w:sz w:val="27"/>
+          <w:szCs w:val="27"/>
+        </w:rPr>
+      </w:pPr>
+      <w:r>
+        <w:rPr>
+          <w:rFonts w:ascii="Segoe UI" w:eastAsia="Times New Roman" w:hAnsi="Segoe UI" w:cs="Segoe UI"/>
+          <w:color w:val="000000"/>
+          <w:sz w:val="27"/>
+          <w:szCs w:val="27"/>
+        </w:rPr>
+        <w:t>Smaller state = simpler model = faster learning</w:t>
+      </w:r>
+    </w:p>
+    <w:p>
+      <w:pPr>
+        <w:rPr>
+          <w:rFonts w:ascii="Segoe UI" w:eastAsia="Times New Roman" w:hAnsi="Segoe UI" w:cs="Segoe UI"/>
+          <w:color w:val="000000"/>
+          <w:sz w:val="27"/>
+          <w:szCs w:val="27"/>
+        </w:rPr>
+      </w:pPr>
+      <w:r>
+        <w:rPr>
+          <w:rFonts w:ascii="Segoe UI" w:eastAsia="Times New Roman" w:hAnsi="Segoe UI" w:cs="Segoe UI"/>
+          <w:color w:val="000000"/>
+          <w:sz w:val="27"/>
+          <w:szCs w:val="27"/>
+        </w:rPr>
+        <w:t>Less chance of overfitting</w:t>
+      </w:r>
+    </w:p>
+    <w:p>
+      <w:pPr>
+        <w:rPr>
+          <w:rFonts w:ascii="Segoe UI" w:eastAsia="Times New Roman" w:hAnsi="Segoe UI" w:cs="Segoe UI"/>
+          <w:color w:val="000000"/>
+          <w:sz w:val="27"/>
+          <w:szCs w:val="27"/>
+        </w:rPr>
+      </w:pPr>
+      <w:r>
+        <w:rPr>
+          <w:rFonts w:ascii="Segoe UI Symbol" w:eastAsia="Times New Roman" w:hAnsi="Segoe UI Symbol" w:cs="Segoe UI Symbol"/>
+          <w:color w:val="000000"/>
+          <w:sz w:val="27"/>
+          <w:szCs w:val="27"/>
+        </w:rPr>
+        <w:t>❌</w:t>
+      </w:r>
+      <w:r>
+        <w:rPr>
+          <w:rFonts w:ascii="Segoe UI" w:eastAsia="Times New Roman" w:hAnsi="Segoe UI" w:cs="Segoe UI"/>
+          <w:color w:val="000000"/>
+          <w:sz w:val="27"/>
+          <w:szCs w:val="27"/>
+        </w:rPr>
+        <w:t xml:space="preserve"> Cons:</w:t>
+      </w:r>
+    </w:p>
+    <w:p>
+      <w:pPr>
+        <w:rPr>
+          <w:rFonts w:ascii="Segoe UI" w:eastAsia="Times New Roman" w:hAnsi="Segoe UI" w:cs="Segoe UI"/>
+          <w:color w:val="000000"/>
+          <w:sz w:val="27"/>
+          <w:szCs w:val="27"/>
+        </w:rPr>
+      </w:pPr>
+      <w:r>
+        <w:rPr>
+          <w:rFonts w:ascii="Segoe UI" w:eastAsia="Times New Roman" w:hAnsi="Segoe UI" w:cs="Segoe UI"/>
+          <w:color w:val="000000"/>
+          <w:sz w:val="27"/>
+          <w:szCs w:val="27"/>
+        </w:rPr>
+        <w:t>May miss price trends or volatility patterns</w:t>
+      </w:r>
+    </w:p>
+    <w:p>
+      <w:pPr>
+        <w:rPr>
+          <w:rFonts w:ascii="Segoe UI" w:eastAsia="Times New Roman" w:hAnsi="Segoe UI" w:cs="Segoe UI"/>
+          <w:color w:val="000000"/>
+          <w:sz w:val="27"/>
+          <w:szCs w:val="27"/>
+        </w:rPr>
+      </w:pPr>
+      <w:r>
+        <w:rPr>
+          <w:rFonts w:ascii="Segoe UI" w:eastAsia="Times New Roman" w:hAnsi="Segoe UI" w:cs="Segoe UI"/>
+          <w:color w:val="000000"/>
+          <w:sz w:val="27"/>
+          <w:szCs w:val="27"/>
+        </w:rPr>
+        <w:t>Agent becomes short-sighted</w:t>
+      </w:r>
+    </w:p>
+    <w:p>
+      <w:pPr>
         <w:rPr>
           <w:rFonts w:ascii="Segoe UI" w:eastAsia="Times New Roman" w:hAnsi="Segoe UI" w:cs="Segoe UI"/>
           <w:color w:val="FF0000"/>
           <w:sz w:val="27"/>
           <w:szCs w:val="27"/>
         </w:rPr>
-        <w:t>D</w:t>
-      </w:r>
+      </w:pPr>
       <w:r>
         <w:rPr>
           <w:rFonts w:ascii="Segoe UI" w:eastAsia="Times New Roman" w:hAnsi="Segoe UI" w:cs="Segoe UI"/>
@@ -817,16 +973,7 @@
           <w:sz w:val="27"/>
           <w:szCs w:val="27"/>
         </w:rPr>
-        <w:t xml:space="preserve"> (e.g. use 3 returns instead of 6)</w:t>
-      </w:r>
-      <w:r>
-        <w:rPr>
-          <w:rFonts w:ascii="Segoe UI" w:eastAsia="Times New Roman" w:hAnsi="Segoe UI" w:cs="Segoe UI"/>
-          <w:color w:val="FF0000"/>
-          <w:sz w:val="27"/>
-          <w:szCs w:val="27"/>
-        </w:rPr>
-        <w:t>:</w:t>
+        <w:t>Expanding D (e.g. use 10 returns):</w:t>
       </w:r>
     </w:p>
     <w:p>
@@ -873,249 +1020,26 @@
           <w:sz w:val="27"/>
           <w:szCs w:val="27"/>
         </w:rPr>
-        <w:t>Smaller state = simpler model = faster learning</w:t>
-      </w:r>
-    </w:p>
-    <w:p>
-      <w:pPr>
-        <w:rPr>
-          <w:rFonts w:ascii="Segoe UI" w:eastAsia="Times New Roman" w:hAnsi="Segoe UI" w:cs="Segoe UI"/>
-          <w:color w:val="000000"/>
-          <w:sz w:val="27"/>
-          <w:szCs w:val="27"/>
-        </w:rPr>
-      </w:pPr>
-      <w:r>
-        <w:rPr>
-          <w:rFonts w:ascii="Segoe UI" w:eastAsia="Times New Roman" w:hAnsi="Segoe UI" w:cs="Segoe UI"/>
-          <w:color w:val="000000"/>
-          <w:sz w:val="27"/>
-          <w:szCs w:val="27"/>
-        </w:rPr>
-        <w:t>Less chance of overfitting</w:t>
-      </w:r>
-    </w:p>
-    <w:p>
-      <w:pPr>
-        <w:rPr>
-          <w:rFonts w:ascii="Segoe UI" w:eastAsia="Times New Roman" w:hAnsi="Segoe UI" w:cs="Segoe UI"/>
-          <w:color w:val="000000"/>
-          <w:sz w:val="27"/>
-          <w:szCs w:val="27"/>
-        </w:rPr>
-      </w:pPr>
-      <w:r>
-        <w:rPr>
-          <w:rFonts w:ascii="Segoe UI Symbol" w:eastAsia="Times New Roman" w:hAnsi="Segoe UI Symbol" w:cs="Segoe UI Symbol"/>
-          <w:color w:val="000000"/>
-          <w:sz w:val="27"/>
-          <w:szCs w:val="27"/>
-        </w:rPr>
-        <w:t>❌</w:t>
-      </w:r>
-      <w:r>
-        <w:rPr>
-          <w:rFonts w:ascii="Segoe UI" w:eastAsia="Times New Roman" w:hAnsi="Segoe UI" w:cs="Segoe UI"/>
-          <w:color w:val="000000"/>
-          <w:sz w:val="27"/>
-          <w:szCs w:val="27"/>
-        </w:rPr>
-        <w:t xml:space="preserve"> Cons:</w:t>
-      </w:r>
-    </w:p>
-    <w:p>
-      <w:pPr>
-        <w:rPr>
-          <w:rFonts w:ascii="Segoe UI" w:eastAsia="Times New Roman" w:hAnsi="Segoe UI" w:cs="Segoe UI"/>
-          <w:color w:val="000000"/>
-          <w:sz w:val="27"/>
-          <w:szCs w:val="27"/>
-        </w:rPr>
-      </w:pPr>
-      <w:r>
-        <w:rPr>
-          <w:rFonts w:ascii="Segoe UI" w:eastAsia="Times New Roman" w:hAnsi="Segoe UI" w:cs="Segoe UI"/>
-          <w:color w:val="000000"/>
-          <w:sz w:val="27"/>
-          <w:szCs w:val="27"/>
-        </w:rPr>
-        <w:t>May miss price trends or volatility patterns</w:t>
-      </w:r>
-    </w:p>
-    <w:p>
-      <w:pPr>
-        <w:rPr>
-          <w:rFonts w:ascii="Segoe UI" w:eastAsia="Times New Roman" w:hAnsi="Segoe UI" w:cs="Segoe UI"/>
-          <w:color w:val="000000"/>
-          <w:sz w:val="27"/>
-          <w:szCs w:val="27"/>
-        </w:rPr>
-      </w:pPr>
-      <w:r>
-        <w:rPr>
-          <w:rFonts w:ascii="Segoe UI" w:eastAsia="Times New Roman" w:hAnsi="Segoe UI" w:cs="Segoe UI"/>
-          <w:color w:val="000000"/>
-          <w:sz w:val="27"/>
-          <w:szCs w:val="27"/>
-        </w:rPr>
-        <w:t xml:space="preserve">Agent becomes </w:t>
-      </w:r>
-      <w:r>
-        <w:rPr>
-          <w:rFonts w:ascii="Segoe UI" w:eastAsia="Times New Roman" w:hAnsi="Segoe UI" w:cs="Segoe UI"/>
-          <w:color w:val="000000"/>
-          <w:sz w:val="27"/>
-          <w:szCs w:val="27"/>
-        </w:rPr>
-        <w:t>short-sighted</w:t>
-      </w:r>
-    </w:p>
-    <w:p>
-      <w:pPr>
-        <w:rPr>
-          <w:rFonts w:ascii="Segoe UI" w:eastAsia="Times New Roman" w:hAnsi="Segoe UI" w:cs="Segoe UI"/>
-          <w:color w:val="FF0000"/>
-          <w:sz w:val="27"/>
-          <w:szCs w:val="27"/>
-        </w:rPr>
-      </w:pPr>
-      <w:r>
-        <w:rPr>
-          <w:rFonts w:ascii="Segoe UI" w:eastAsia="Times New Roman" w:hAnsi="Segoe UI" w:cs="Segoe UI"/>
-          <w:color w:val="FF0000"/>
-          <w:sz w:val="27"/>
-          <w:szCs w:val="27"/>
-        </w:rPr>
-        <w:t xml:space="preserve">Expanding </w:t>
-      </w:r>
-      <w:r>
-        <w:rPr>
-          <w:rFonts w:ascii="Segoe UI" w:eastAsia="Times New Roman" w:hAnsi="Segoe UI" w:cs="Segoe UI"/>
-          <w:color w:val="FF0000"/>
-          <w:sz w:val="27"/>
-          <w:szCs w:val="27"/>
-        </w:rPr>
-        <w:t>D</w:t>
-      </w:r>
-      <w:r>
-        <w:rPr>
-          <w:rFonts w:ascii="Segoe UI" w:eastAsia="Times New Roman" w:hAnsi="Segoe UI" w:cs="Segoe UI"/>
-          <w:color w:val="FF0000"/>
-          <w:sz w:val="27"/>
-          <w:szCs w:val="27"/>
-        </w:rPr>
-        <w:t xml:space="preserve"> (e.g. use 10 returns)</w:t>
-      </w:r>
-      <w:r>
-        <w:rPr>
-          <w:rFonts w:ascii="Segoe UI" w:eastAsia="Times New Roman" w:hAnsi="Segoe UI" w:cs="Segoe UI"/>
-          <w:color w:val="FF0000"/>
-          <w:sz w:val="27"/>
-          <w:szCs w:val="27"/>
-        </w:rPr>
-        <w:t>:</w:t>
-      </w:r>
-    </w:p>
-    <w:p>
-      <w:pPr>
-        <w:rPr>
-          <w:rFonts w:ascii="Segoe UI" w:eastAsia="Times New Roman" w:hAnsi="Segoe UI" w:cs="Segoe UI"/>
-          <w:color w:val="000000"/>
-          <w:sz w:val="27"/>
-          <w:szCs w:val="27"/>
-        </w:rPr>
-      </w:pPr>
-      <w:r>
-        <w:rPr>
-          <w:rFonts w:ascii="Segoe UI Symbol" w:eastAsia="Times New Roman" w:hAnsi="Segoe UI Symbol" w:cs="Segoe UI Symbol"/>
-          <w:color w:val="000000"/>
-          <w:sz w:val="27"/>
-          <w:szCs w:val="27"/>
-        </w:rPr>
-        <w:t>✅</w:t>
-      </w:r>
-      <w:r>
-        <w:rPr>
-          <w:rFonts w:ascii="Segoe UI" w:eastAsia="Times New Roman" w:hAnsi="Segoe UI" w:cs="Segoe UI"/>
-          <w:color w:val="000000"/>
-          <w:sz w:val="27"/>
-          <w:szCs w:val="27"/>
-        </w:rPr>
-        <w:t xml:space="preserve"> Pros:</w:t>
-      </w:r>
-    </w:p>
-    <w:p>
-      <w:pPr>
-        <w:rPr>
-          <w:rFonts w:ascii="Segoe UI" w:eastAsia="Times New Roman" w:hAnsi="Segoe UI" w:cs="Segoe UI"/>
-          <w:color w:val="000000"/>
-          <w:sz w:val="27"/>
-          <w:szCs w:val="27"/>
-        </w:rPr>
-      </w:pPr>
-      <w:r>
-        <w:rPr>
-          <w:rFonts w:ascii="Segoe UI" w:eastAsia="Times New Roman" w:hAnsi="Segoe UI" w:cs="Segoe UI"/>
-          <w:color w:val="000000"/>
-          <w:sz w:val="27"/>
-          <w:szCs w:val="27"/>
-        </w:rPr>
-        <w:t xml:space="preserve">More info on </w:t>
-      </w:r>
-      <w:r>
-        <w:rPr>
-          <w:rFonts w:ascii="Segoe UI" w:eastAsia="Times New Roman" w:hAnsi="Segoe UI" w:cs="Segoe UI"/>
-          <w:color w:val="000000"/>
-          <w:sz w:val="27"/>
-          <w:szCs w:val="27"/>
-        </w:rPr>
-        <w:t>market trends</w:t>
-      </w:r>
-      <w:r>
-        <w:rPr>
-          <w:rFonts w:ascii="Segoe UI" w:eastAsia="Times New Roman" w:hAnsi="Segoe UI" w:cs="Segoe UI"/>
-          <w:color w:val="000000"/>
-          <w:sz w:val="27"/>
-          <w:szCs w:val="27"/>
-        </w:rPr>
-        <w:t xml:space="preserve"> or </w:t>
-      </w:r>
-      <w:r>
-        <w:rPr>
-          <w:rFonts w:ascii="Segoe UI" w:eastAsia="Times New Roman" w:hAnsi="Segoe UI" w:cs="Segoe UI"/>
-          <w:color w:val="000000"/>
-          <w:sz w:val="27"/>
-          <w:szCs w:val="27"/>
-        </w:rPr>
-        <w:t>momentum</w:t>
-      </w:r>
-    </w:p>
-    <w:p>
-      <w:pPr>
-        <w:rPr>
-          <w:rFonts w:ascii="Segoe UI" w:eastAsia="Times New Roman" w:hAnsi="Segoe UI" w:cs="Segoe UI"/>
-          <w:color w:val="000000"/>
-          <w:sz w:val="27"/>
-          <w:szCs w:val="27"/>
-        </w:rPr>
-      </w:pPr>
-      <w:r>
-        <w:rPr>
-          <w:rFonts w:ascii="Segoe UI" w:eastAsia="Times New Roman" w:hAnsi="Segoe UI" w:cs="Segoe UI"/>
-          <w:color w:val="000000"/>
-          <w:sz w:val="27"/>
-          <w:szCs w:val="27"/>
-        </w:rPr>
-        <w:t xml:space="preserve">Might help agent see </w:t>
-      </w:r>
-      <w:r>
-        <w:rPr>
-          <w:rFonts w:ascii="Segoe UI" w:eastAsia="Times New Roman" w:hAnsi="Segoe UI" w:cs="Segoe UI"/>
-          <w:color w:val="000000"/>
-          <w:sz w:val="27"/>
-          <w:szCs w:val="27"/>
-        </w:rPr>
-        <w:t>longer-term behavior</w:t>
+        <w:t>More info on market trends or momentum</w:t>
+      </w:r>
+    </w:p>
+    <w:p>
+      <w:pPr>
+        <w:rPr>
+          <w:rFonts w:ascii="Segoe UI" w:eastAsia="Times New Roman" w:hAnsi="Segoe UI" w:cs="Segoe UI"/>
+          <w:color w:val="000000"/>
+          <w:sz w:val="27"/>
+          <w:szCs w:val="27"/>
+        </w:rPr>
+      </w:pPr>
+      <w:r>
+        <w:rPr>
+          <w:rFonts w:ascii="Segoe UI" w:eastAsia="Times New Roman" w:hAnsi="Segoe UI" w:cs="Segoe UI"/>
+          <w:color w:val="000000"/>
+          <w:sz w:val="27"/>
+          <w:szCs w:val="27"/>
+        </w:rPr>
+        <w:t>Might help agent see longer-term behavior</w:t>
       </w:r>
     </w:p>
     <w:p>
@@ -1182,16 +1106,7 @@
           <w:sz w:val="27"/>
           <w:szCs w:val="27"/>
         </w:rPr>
-        <w:t xml:space="preserve">Could confuse the agent with </w:t>
-      </w:r>
-      <w:r>
-        <w:rPr>
-          <w:rFonts w:ascii="Segoe UI" w:eastAsia="Times New Roman" w:hAnsi="Segoe UI" w:cs="Segoe UI"/>
-          <w:color w:val="000000"/>
-          <w:sz w:val="27"/>
-          <w:szCs w:val="27"/>
-        </w:rPr>
-        <w:t>irrelevant noise</w:t>
+        <w:t>Could confuse the agent with irrelevant noise</w:t>
       </w:r>
     </w:p>
     <w:p>

</xml_diff>

<commit_message>
add: adding report for q2
</commit_message>
<xml_diff>
--- a/financial/report.docx
+++ b/financial/report.docx
@@ -264,8 +264,6 @@
         </w:rPr>
         <w:t>، امیر ایزدی</w:t>
       </w:r>
-      <w:bookmarkStart w:id="0" w:name="_GoBack"/>
-      <w:bookmarkEnd w:id="0"/>
     </w:p>
     <w:p>
       <w:pPr>
@@ -1108,6 +1106,1016 @@
         </w:rPr>
         <w:t>Could confuse the agent with irrelevant noise</w:t>
       </w:r>
+      <w:bookmarkStart w:id="0" w:name="_GoBack"/>
+      <w:bookmarkEnd w:id="0"/>
+    </w:p>
+    <w:p>
+      <w:pPr>
+        <w:tabs>
+          <w:tab w:val="left" w:pos="1843"/>
+        </w:tabs>
+        <w:bidi/>
+        <w:rPr>
+          <w:rFonts w:cs="B Nazanin"/>
+          <w:b/>
+          <w:bCs/>
+          <w:color w:val="000099"/>
+          <w:sz w:val="32"/>
+          <w:szCs w:val="32"/>
+          <w:rtl/>
+          <w:lang w:bidi="fa-IR"/>
+        </w:rPr>
+      </w:pPr>
+      <w:r>
+        <w:rPr>
+          <w:rFonts w:cs="B Nazanin"/>
+          <w:b/>
+          <w:bCs/>
+          <w:color w:val="000099"/>
+          <w:sz w:val="32"/>
+          <w:szCs w:val="32"/>
+          <w:lang w:bidi="fa-IR"/>
+        </w:rPr>
+        <w:t>Q2</w:t>
+      </w:r>
+      <w:r>
+        <w:rPr>
+          <w:rFonts w:cs="B Nazanin" w:hint="cs"/>
+          <w:b/>
+          <w:bCs/>
+          <w:color w:val="000099"/>
+          <w:sz w:val="32"/>
+          <w:szCs w:val="32"/>
+          <w:rtl/>
+          <w:lang w:bidi="fa-IR"/>
+        </w:rPr>
+        <w:t>:</w:t>
+      </w:r>
+    </w:p>
+    <w:p>
+      <w:pPr>
+        <w:rPr>
+          <w:rFonts w:ascii="Segoe UI" w:eastAsia="Times New Roman" w:hAnsi="Segoe UI" w:cs="Segoe UI"/>
+          <w:color w:val="000000"/>
+          <w:sz w:val="27"/>
+          <w:szCs w:val="27"/>
+        </w:rPr>
+      </w:pPr>
+      <w:r>
+        <w:rPr>
+          <w:rFonts w:ascii="Segoe UI" w:eastAsia="Times New Roman" w:hAnsi="Segoe UI" w:cs="Segoe UI"/>
+          <w:color w:val="000000"/>
+          <w:sz w:val="27"/>
+          <w:szCs w:val="27"/>
+        </w:rPr>
+        <w:t xml:space="preserve">To evaluate the impact of different reward functions in training a reinforcement learning agent for optimal portfolio liquidation, several modifications were made to the existing codebase. The primary goal was to enable the comparison between the original </w:t>
+      </w:r>
+      <w:proofErr w:type="spellStart"/>
+      <w:r>
+        <w:rPr>
+          <w:rFonts w:ascii="Segoe UI" w:eastAsia="Times New Roman" w:hAnsi="Segoe UI" w:cs="Segoe UI"/>
+          <w:color w:val="000000"/>
+          <w:sz w:val="27"/>
+          <w:szCs w:val="27"/>
+        </w:rPr>
+        <w:t>Almgren</w:t>
+      </w:r>
+      <w:proofErr w:type="spellEnd"/>
+      <w:r>
+        <w:rPr>
+          <w:rFonts w:ascii="Segoe UI" w:eastAsia="Times New Roman" w:hAnsi="Segoe UI" w:cs="Segoe UI"/>
+          <w:color w:val="000000"/>
+          <w:sz w:val="27"/>
+          <w:szCs w:val="27"/>
+        </w:rPr>
+        <w:t>–</w:t>
+      </w:r>
+      <w:proofErr w:type="spellStart"/>
+      <w:r>
+        <w:rPr>
+          <w:rFonts w:ascii="Segoe UI" w:eastAsia="Times New Roman" w:hAnsi="Segoe UI" w:cs="Segoe UI"/>
+          <w:color w:val="000000"/>
+          <w:sz w:val="27"/>
+          <w:szCs w:val="27"/>
+        </w:rPr>
+        <w:t>Chriss</w:t>
+      </w:r>
+      <w:proofErr w:type="spellEnd"/>
+      <w:r>
+        <w:rPr>
+          <w:rFonts w:ascii="Segoe UI" w:eastAsia="Times New Roman" w:hAnsi="Segoe UI" w:cs="Segoe UI"/>
+          <w:color w:val="000000"/>
+          <w:sz w:val="27"/>
+          <w:szCs w:val="27"/>
+        </w:rPr>
+        <w:t xml:space="preserve"> (AC) utility-based reward and a custom reward defined as the negative of the normalized implementation shortfall.</w:t>
+      </w:r>
+    </w:p>
+    <w:p>
+      <w:pPr>
+        <w:rPr>
+          <w:rFonts w:ascii="Segoe UI" w:eastAsia="Times New Roman" w:hAnsi="Segoe UI" w:cs="Segoe UI"/>
+          <w:color w:val="000000"/>
+          <w:sz w:val="27"/>
+          <w:szCs w:val="27"/>
+        </w:rPr>
+      </w:pPr>
+      <w:r>
+        <w:rPr>
+          <w:rFonts w:ascii="Segoe UI" w:eastAsia="Times New Roman" w:hAnsi="Segoe UI" w:cs="Segoe UI"/>
+          <w:color w:val="FF0000"/>
+          <w:sz w:val="27"/>
+          <w:szCs w:val="27"/>
+        </w:rPr>
+        <w:t xml:space="preserve">In the </w:t>
+      </w:r>
+      <w:r>
+        <w:rPr>
+          <w:rFonts w:ascii="Segoe UI" w:eastAsia="Times New Roman" w:hAnsi="Segoe UI" w:cs="Segoe UI"/>
+          <w:color w:val="FF0000"/>
+          <w:sz w:val="27"/>
+          <w:szCs w:val="27"/>
+        </w:rPr>
+        <w:t>“syntheticChrissAlmgren.py”</w:t>
+      </w:r>
+      <w:r>
+        <w:rPr>
+          <w:rFonts w:ascii="Segoe UI" w:eastAsia="Times New Roman" w:hAnsi="Segoe UI" w:cs="Segoe UI"/>
+          <w:color w:val="FF0000"/>
+          <w:sz w:val="27"/>
+          <w:szCs w:val="27"/>
+        </w:rPr>
+        <w:t xml:space="preserve"> file</w:t>
+      </w:r>
+      <w:r>
+        <w:rPr>
+          <w:rFonts w:ascii="Segoe UI" w:eastAsia="Times New Roman" w:hAnsi="Segoe UI" w:cs="Segoe UI"/>
+          <w:color w:val="000000"/>
+          <w:sz w:val="27"/>
+          <w:szCs w:val="27"/>
+        </w:rPr>
+        <w:t xml:space="preserve">, a new parameter named </w:t>
+      </w:r>
+      <w:r>
+        <w:rPr>
+          <w:rFonts w:ascii="Segoe UI" w:eastAsia="Times New Roman" w:hAnsi="Segoe UI" w:cs="Segoe UI"/>
+          <w:color w:val="000000"/>
+          <w:sz w:val="27"/>
+          <w:szCs w:val="27"/>
+        </w:rPr>
+        <w:t>“</w:t>
+      </w:r>
+      <w:proofErr w:type="spellStart"/>
+      <w:r>
+        <w:rPr>
+          <w:rFonts w:ascii="Segoe UI" w:eastAsia="Times New Roman" w:hAnsi="Segoe UI" w:cs="Segoe UI"/>
+          <w:color w:val="000000"/>
+          <w:sz w:val="27"/>
+          <w:szCs w:val="27"/>
+        </w:rPr>
+        <w:t>use_custom_reward</w:t>
+      </w:r>
+      <w:proofErr w:type="spellEnd"/>
+      <w:r>
+        <w:rPr>
+          <w:rFonts w:ascii="Segoe UI" w:eastAsia="Times New Roman" w:hAnsi="Segoe UI" w:cs="Segoe UI"/>
+          <w:color w:val="000000"/>
+          <w:sz w:val="27"/>
+          <w:szCs w:val="27"/>
+        </w:rPr>
+        <w:t xml:space="preserve">” </w:t>
+      </w:r>
+      <w:r>
+        <w:rPr>
+          <w:rFonts w:ascii="Segoe UI" w:eastAsia="Times New Roman" w:hAnsi="Segoe UI" w:cs="Segoe UI"/>
+          <w:color w:val="000000"/>
+          <w:sz w:val="27"/>
+          <w:szCs w:val="27"/>
+        </w:rPr>
+        <w:t xml:space="preserve">was introduced in the </w:t>
+      </w:r>
+      <w:r>
+        <w:rPr>
+          <w:rFonts w:ascii="Segoe UI" w:eastAsia="Times New Roman" w:hAnsi="Segoe UI" w:cs="Segoe UI"/>
+          <w:color w:val="000000"/>
+          <w:sz w:val="27"/>
+          <w:szCs w:val="27"/>
+        </w:rPr>
+        <w:t>“</w:t>
+      </w:r>
+      <w:proofErr w:type="spellStart"/>
+      <w:r>
+        <w:rPr>
+          <w:rFonts w:ascii="Segoe UI" w:eastAsia="Times New Roman" w:hAnsi="Segoe UI" w:cs="Segoe UI"/>
+          <w:color w:val="000000"/>
+          <w:sz w:val="27"/>
+          <w:szCs w:val="27"/>
+        </w:rPr>
+        <w:t>MarketEnvironment</w:t>
+      </w:r>
+      <w:proofErr w:type="spellEnd"/>
+      <w:r>
+        <w:rPr>
+          <w:rFonts w:ascii="Segoe UI" w:eastAsia="Times New Roman" w:hAnsi="Segoe UI" w:cs="Segoe UI"/>
+          <w:color w:val="000000"/>
+          <w:sz w:val="27"/>
+          <w:szCs w:val="27"/>
+        </w:rPr>
+        <w:t>”</w:t>
+      </w:r>
+      <w:r>
+        <w:rPr>
+          <w:rFonts w:ascii="Segoe UI" w:eastAsia="Times New Roman" w:hAnsi="Segoe UI" w:cs="Segoe UI"/>
+          <w:color w:val="000000"/>
+          <w:sz w:val="27"/>
+          <w:szCs w:val="27"/>
+        </w:rPr>
+        <w:t xml:space="preserve"> class constructor. This </w:t>
+      </w:r>
+      <w:proofErr w:type="spellStart"/>
+      <w:proofErr w:type="gramStart"/>
+      <w:r>
+        <w:rPr>
+          <w:rFonts w:ascii="Segoe UI" w:eastAsia="Times New Roman" w:hAnsi="Segoe UI" w:cs="Segoe UI"/>
+          <w:color w:val="000000"/>
+          <w:sz w:val="27"/>
+          <w:szCs w:val="27"/>
+        </w:rPr>
+        <w:t>boolean</w:t>
+      </w:r>
+      <w:proofErr w:type="spellEnd"/>
+      <w:proofErr w:type="gramEnd"/>
+      <w:r>
+        <w:rPr>
+          <w:rFonts w:ascii="Segoe UI" w:eastAsia="Times New Roman" w:hAnsi="Segoe UI" w:cs="Segoe UI"/>
+          <w:color w:val="000000"/>
+          <w:sz w:val="27"/>
+          <w:szCs w:val="27"/>
+        </w:rPr>
+        <w:t xml:space="preserve"> flag allows the environment to dynamically switch between the default and custom reward mechanisms. Additionally, the </w:t>
+      </w:r>
+      <w:r>
+        <w:rPr>
+          <w:rFonts w:ascii="Segoe UI" w:eastAsia="Times New Roman" w:hAnsi="Segoe UI" w:cs="Segoe UI"/>
+          <w:color w:val="000000"/>
+          <w:sz w:val="27"/>
+          <w:szCs w:val="27"/>
+        </w:rPr>
+        <w:t>“</w:t>
+      </w:r>
+      <w:proofErr w:type="gramStart"/>
+      <w:r>
+        <w:rPr>
+          <w:rFonts w:ascii="Segoe UI" w:eastAsia="Times New Roman" w:hAnsi="Segoe UI" w:cs="Segoe UI"/>
+          <w:color w:val="000000"/>
+          <w:sz w:val="27"/>
+          <w:szCs w:val="27"/>
+        </w:rPr>
+        <w:t>reset(</w:t>
+      </w:r>
+      <w:proofErr w:type="gramEnd"/>
+      <w:r>
+        <w:rPr>
+          <w:rFonts w:ascii="Segoe UI" w:eastAsia="Times New Roman" w:hAnsi="Segoe UI" w:cs="Segoe UI"/>
+          <w:color w:val="000000"/>
+          <w:sz w:val="27"/>
+          <w:szCs w:val="27"/>
+        </w:rPr>
+        <w:t>)</w:t>
+      </w:r>
+      <w:r>
+        <w:rPr>
+          <w:rFonts w:ascii="Segoe UI" w:eastAsia="Times New Roman" w:hAnsi="Segoe UI" w:cs="Segoe UI"/>
+          <w:color w:val="000000"/>
+          <w:sz w:val="27"/>
+          <w:szCs w:val="27"/>
+        </w:rPr>
+        <w:t>”</w:t>
+      </w:r>
+      <w:r>
+        <w:rPr>
+          <w:rFonts w:ascii="Segoe UI" w:eastAsia="Times New Roman" w:hAnsi="Segoe UI" w:cs="Segoe UI"/>
+          <w:color w:val="000000"/>
+          <w:sz w:val="27"/>
+          <w:szCs w:val="27"/>
+        </w:rPr>
+        <w:t xml:space="preserve"> method was updated to accept and retain the value of </w:t>
+      </w:r>
+      <w:r>
+        <w:rPr>
+          <w:rFonts w:ascii="Segoe UI" w:eastAsia="Times New Roman" w:hAnsi="Segoe UI" w:cs="Segoe UI"/>
+          <w:color w:val="000000"/>
+          <w:sz w:val="27"/>
+          <w:szCs w:val="27"/>
+        </w:rPr>
+        <w:t>“</w:t>
+      </w:r>
+      <w:proofErr w:type="spellStart"/>
+      <w:r>
+        <w:rPr>
+          <w:rFonts w:ascii="Segoe UI" w:eastAsia="Times New Roman" w:hAnsi="Segoe UI" w:cs="Segoe UI"/>
+          <w:color w:val="000000"/>
+          <w:sz w:val="27"/>
+          <w:szCs w:val="27"/>
+        </w:rPr>
+        <w:t>use_custom_reward</w:t>
+      </w:r>
+      <w:proofErr w:type="spellEnd"/>
+      <w:r>
+        <w:rPr>
+          <w:rFonts w:ascii="Segoe UI" w:eastAsia="Times New Roman" w:hAnsi="Segoe UI" w:cs="Segoe UI"/>
+          <w:color w:val="000000"/>
+          <w:sz w:val="27"/>
+          <w:szCs w:val="27"/>
+        </w:rPr>
+        <w:t>”</w:t>
+      </w:r>
+      <w:r>
+        <w:rPr>
+          <w:rFonts w:ascii="Segoe UI" w:eastAsia="Times New Roman" w:hAnsi="Segoe UI" w:cs="Segoe UI"/>
+          <w:color w:val="000000"/>
+          <w:sz w:val="27"/>
+          <w:szCs w:val="27"/>
+        </w:rPr>
+        <w:t xml:space="preserve"> during environment resets, ensuring consistent reward logic throughout training and evaluation.</w:t>
+      </w:r>
+    </w:p>
+    <w:p>
+      <w:pPr>
+        <w:rPr>
+          <w:rFonts w:ascii="Segoe UI" w:eastAsia="Times New Roman" w:hAnsi="Segoe UI" w:cs="Segoe UI"/>
+          <w:color w:val="000000"/>
+          <w:sz w:val="27"/>
+          <w:szCs w:val="27"/>
+        </w:rPr>
+      </w:pPr>
+      <w:r>
+        <w:rPr>
+          <w:rFonts w:ascii="Segoe UI" w:eastAsia="Times New Roman" w:hAnsi="Segoe UI" w:cs="Segoe UI"/>
+          <w:color w:val="000000"/>
+          <w:sz w:val="27"/>
+          <w:szCs w:val="27"/>
+        </w:rPr>
+        <w:t xml:space="preserve">The reward calculation logic inside the </w:t>
+      </w:r>
+      <w:r>
+        <w:rPr>
+          <w:rFonts w:ascii="Segoe UI" w:eastAsia="Times New Roman" w:hAnsi="Segoe UI" w:cs="Segoe UI"/>
+          <w:color w:val="000000"/>
+          <w:sz w:val="27"/>
+          <w:szCs w:val="27"/>
+        </w:rPr>
+        <w:t>“</w:t>
+      </w:r>
+      <w:proofErr w:type="gramStart"/>
+      <w:r>
+        <w:rPr>
+          <w:rFonts w:ascii="Segoe UI" w:eastAsia="Times New Roman" w:hAnsi="Segoe UI" w:cs="Segoe UI"/>
+          <w:color w:val="000000"/>
+          <w:sz w:val="27"/>
+          <w:szCs w:val="27"/>
+        </w:rPr>
+        <w:t>step(</w:t>
+      </w:r>
+      <w:proofErr w:type="gramEnd"/>
+      <w:r>
+        <w:rPr>
+          <w:rFonts w:ascii="Segoe UI" w:eastAsia="Times New Roman" w:hAnsi="Segoe UI" w:cs="Segoe UI"/>
+          <w:color w:val="000000"/>
+          <w:sz w:val="27"/>
+          <w:szCs w:val="27"/>
+        </w:rPr>
+        <w:t>)</w:t>
+      </w:r>
+      <w:r>
+        <w:rPr>
+          <w:rFonts w:ascii="Segoe UI" w:eastAsia="Times New Roman" w:hAnsi="Segoe UI" w:cs="Segoe UI"/>
+          <w:color w:val="000000"/>
+          <w:sz w:val="27"/>
+          <w:szCs w:val="27"/>
+        </w:rPr>
+        <w:t>”</w:t>
+      </w:r>
+      <w:r>
+        <w:rPr>
+          <w:rFonts w:ascii="Segoe UI" w:eastAsia="Times New Roman" w:hAnsi="Segoe UI" w:cs="Segoe UI"/>
+          <w:color w:val="000000"/>
+          <w:sz w:val="27"/>
+          <w:szCs w:val="27"/>
+        </w:rPr>
+        <w:t xml:space="preserve"> method was modified to respect this flag. If </w:t>
+      </w:r>
+      <w:r>
+        <w:rPr>
+          <w:rFonts w:ascii="Segoe UI" w:eastAsia="Times New Roman" w:hAnsi="Segoe UI" w:cs="Segoe UI"/>
+          <w:color w:val="000000"/>
+          <w:sz w:val="27"/>
+          <w:szCs w:val="27"/>
+        </w:rPr>
+        <w:t>“</w:t>
+      </w:r>
+      <w:proofErr w:type="spellStart"/>
+      <w:r>
+        <w:rPr>
+          <w:rFonts w:ascii="Segoe UI" w:eastAsia="Times New Roman" w:hAnsi="Segoe UI" w:cs="Segoe UI"/>
+          <w:color w:val="000000"/>
+          <w:sz w:val="27"/>
+          <w:szCs w:val="27"/>
+        </w:rPr>
+        <w:t>use_custom_reward</w:t>
+      </w:r>
+      <w:proofErr w:type="spellEnd"/>
+      <w:r>
+        <w:rPr>
+          <w:rFonts w:ascii="Segoe UI" w:eastAsia="Times New Roman" w:hAnsi="Segoe UI" w:cs="Segoe UI"/>
+          <w:color w:val="000000"/>
+          <w:sz w:val="27"/>
+          <w:szCs w:val="27"/>
+        </w:rPr>
+        <w:t>”</w:t>
+      </w:r>
+      <w:r>
+        <w:rPr>
+          <w:rFonts w:ascii="Segoe UI" w:eastAsia="Times New Roman" w:hAnsi="Segoe UI" w:cs="Segoe UI"/>
+          <w:color w:val="000000"/>
+          <w:sz w:val="27"/>
+          <w:szCs w:val="27"/>
+        </w:rPr>
+        <w:t xml:space="preserve"> is set to </w:t>
+      </w:r>
+      <w:r>
+        <w:rPr>
+          <w:rFonts w:ascii="Segoe UI" w:eastAsia="Times New Roman" w:hAnsi="Segoe UI" w:cs="Segoe UI"/>
+          <w:color w:val="000000"/>
+          <w:sz w:val="27"/>
+          <w:szCs w:val="27"/>
+        </w:rPr>
+        <w:t>“</w:t>
+      </w:r>
+      <w:r>
+        <w:rPr>
+          <w:rFonts w:ascii="Segoe UI" w:eastAsia="Times New Roman" w:hAnsi="Segoe UI" w:cs="Segoe UI"/>
+          <w:color w:val="000000"/>
+          <w:sz w:val="27"/>
+          <w:szCs w:val="27"/>
+        </w:rPr>
+        <w:t>True</w:t>
+      </w:r>
+      <w:r>
+        <w:rPr>
+          <w:rFonts w:ascii="Segoe UI" w:eastAsia="Times New Roman" w:hAnsi="Segoe UI" w:cs="Segoe UI"/>
+          <w:color w:val="000000"/>
+          <w:sz w:val="27"/>
+          <w:szCs w:val="27"/>
+        </w:rPr>
+        <w:t>”</w:t>
+      </w:r>
+      <w:r>
+        <w:rPr>
+          <w:rFonts w:ascii="Segoe UI" w:eastAsia="Times New Roman" w:hAnsi="Segoe UI" w:cs="Segoe UI"/>
+          <w:color w:val="000000"/>
+          <w:sz w:val="27"/>
+          <w:szCs w:val="27"/>
+        </w:rPr>
+        <w:t>, the reward is computed as the negative of the current shortfall divided by the total number of shares—directly encouraging the agent to minimize realized loss. Otherwise, the original reward function based on the change in AC utility is used, which penalizes variance as well as expected cost.</w:t>
+      </w:r>
+    </w:p>
+    <w:p>
+      <w:pPr>
+        <w:rPr>
+          <w:rFonts w:ascii="Segoe UI" w:eastAsia="Times New Roman" w:hAnsi="Segoe UI" w:cs="Segoe UI"/>
+          <w:color w:val="000000"/>
+          <w:sz w:val="27"/>
+          <w:szCs w:val="27"/>
+        </w:rPr>
+      </w:pPr>
+      <w:r>
+        <w:rPr>
+          <w:rFonts w:ascii="Segoe UI" w:eastAsia="Times New Roman" w:hAnsi="Segoe UI" w:cs="Segoe UI"/>
+          <w:noProof/>
+          <w:color w:val="000000"/>
+          <w:sz w:val="27"/>
+          <w:szCs w:val="27"/>
+        </w:rPr>
+        <w:drawing>
+          <wp:inline distT="0" distB="0" distL="0" distR="0" wp14:anchorId="0E7E8DBE" wp14:editId="28105FF5">
+            <wp:extent cx="6492240" cy="1731645"/>
+            <wp:effectExtent l="0" t="0" r="3810" b="1905"/>
+            <wp:docPr id="4" name="Picture 4"/>
+            <wp:cNvGraphicFramePr>
+              <a:graphicFrameLocks xmlns:a="http://schemas.openxmlformats.org/drawingml/2006/main" noChangeAspect="1"/>
+            </wp:cNvGraphicFramePr>
+            <a:graphic xmlns:a="http://schemas.openxmlformats.org/drawingml/2006/main">
+              <a:graphicData uri="http://schemas.openxmlformats.org/drawingml/2006/picture">
+                <pic:pic xmlns:pic="http://schemas.openxmlformats.org/drawingml/2006/picture">
+                  <pic:nvPicPr>
+                    <pic:cNvPr id="1" name=""/>
+                    <pic:cNvPicPr/>
+                  </pic:nvPicPr>
+                  <pic:blipFill>
+                    <a:blip r:embed="rId8"/>
+                    <a:stretch>
+                      <a:fillRect/>
+                    </a:stretch>
+                  </pic:blipFill>
+                  <pic:spPr>
+                    <a:xfrm>
+                      <a:off x="0" y="0"/>
+                      <a:ext cx="6492240" cy="1731645"/>
+                    </a:xfrm>
+                    <a:prstGeom prst="rect">
+                      <a:avLst/>
+                    </a:prstGeom>
+                  </pic:spPr>
+                </pic:pic>
+              </a:graphicData>
+            </a:graphic>
+          </wp:inline>
+        </w:drawing>
+      </w:r>
+    </w:p>
+    <w:p>
+      <w:pPr>
+        <w:rPr>
+          <w:rFonts w:ascii="Segoe UI" w:eastAsia="Times New Roman" w:hAnsi="Segoe UI" w:cs="Segoe UI"/>
+          <w:color w:val="000000"/>
+          <w:sz w:val="27"/>
+          <w:szCs w:val="27"/>
+        </w:rPr>
+      </w:pPr>
+      <w:r>
+        <w:rPr>
+          <w:rFonts w:ascii="Segoe UI" w:eastAsia="Times New Roman" w:hAnsi="Segoe UI" w:cs="Segoe UI"/>
+          <w:color w:val="FF0000"/>
+          <w:sz w:val="27"/>
+          <w:szCs w:val="27"/>
+        </w:rPr>
+        <w:t xml:space="preserve">In the </w:t>
+      </w:r>
+      <w:r>
+        <w:rPr>
+          <w:rFonts w:ascii="Segoe UI" w:eastAsia="Times New Roman" w:hAnsi="Segoe UI" w:cs="Segoe UI"/>
+          <w:color w:val="FF0000"/>
+          <w:sz w:val="27"/>
+          <w:szCs w:val="27"/>
+        </w:rPr>
+        <w:t>“4-DRL.ipynb</w:t>
+      </w:r>
+      <w:r>
+        <w:rPr>
+          <w:rFonts w:ascii="Segoe UI" w:eastAsia="Times New Roman" w:hAnsi="Segoe UI" w:cs="Segoe UI"/>
+          <w:color w:val="FF0000"/>
+          <w:sz w:val="27"/>
+          <w:szCs w:val="27"/>
+        </w:rPr>
+        <w:t xml:space="preserve"> notebook</w:t>
+      </w:r>
+      <w:r>
+        <w:rPr>
+          <w:rFonts w:ascii="Segoe UI" w:eastAsia="Times New Roman" w:hAnsi="Segoe UI" w:cs="Segoe UI"/>
+          <w:color w:val="FF0000"/>
+          <w:sz w:val="27"/>
+          <w:szCs w:val="27"/>
+        </w:rPr>
+        <w:t>”</w:t>
+      </w:r>
+      <w:r>
+        <w:rPr>
+          <w:rFonts w:ascii="Segoe UI" w:eastAsia="Times New Roman" w:hAnsi="Segoe UI" w:cs="Segoe UI"/>
+          <w:color w:val="FF0000"/>
+          <w:sz w:val="27"/>
+          <w:szCs w:val="27"/>
+        </w:rPr>
+        <w:t xml:space="preserve"> file</w:t>
+      </w:r>
+      <w:r>
+        <w:rPr>
+          <w:rFonts w:ascii="Segoe UI" w:eastAsia="Times New Roman" w:hAnsi="Segoe UI" w:cs="Segoe UI"/>
+          <w:color w:val="000000"/>
+          <w:sz w:val="27"/>
+          <w:szCs w:val="27"/>
+        </w:rPr>
+        <w:t xml:space="preserve">, a testing function called </w:t>
+      </w:r>
+      <w:r>
+        <w:rPr>
+          <w:rFonts w:ascii="Segoe UI" w:eastAsia="Times New Roman" w:hAnsi="Segoe UI" w:cs="Segoe UI"/>
+          <w:color w:val="000000"/>
+          <w:sz w:val="27"/>
+          <w:szCs w:val="27"/>
+        </w:rPr>
+        <w:t>“</w:t>
+      </w:r>
+      <w:proofErr w:type="spellStart"/>
+      <w:r>
+        <w:rPr>
+          <w:rFonts w:ascii="Segoe UI" w:eastAsia="Times New Roman" w:hAnsi="Segoe UI" w:cs="Segoe UI"/>
+          <w:color w:val="000000"/>
+          <w:sz w:val="27"/>
+          <w:szCs w:val="27"/>
+        </w:rPr>
+        <w:t>test_</w:t>
+      </w:r>
+      <w:proofErr w:type="gramStart"/>
+      <w:r>
+        <w:rPr>
+          <w:rFonts w:ascii="Segoe UI" w:eastAsia="Times New Roman" w:hAnsi="Segoe UI" w:cs="Segoe UI"/>
+          <w:color w:val="000000"/>
+          <w:sz w:val="27"/>
+          <w:szCs w:val="27"/>
+        </w:rPr>
+        <w:t>agent</w:t>
+      </w:r>
+      <w:proofErr w:type="spellEnd"/>
+      <w:r>
+        <w:rPr>
+          <w:rFonts w:ascii="Segoe UI" w:eastAsia="Times New Roman" w:hAnsi="Segoe UI" w:cs="Segoe UI"/>
+          <w:color w:val="000000"/>
+          <w:sz w:val="27"/>
+          <w:szCs w:val="27"/>
+        </w:rPr>
+        <w:t>(</w:t>
+      </w:r>
+      <w:proofErr w:type="spellStart"/>
+      <w:proofErr w:type="gramEnd"/>
+      <w:r>
+        <w:rPr>
+          <w:rFonts w:ascii="Segoe UI" w:eastAsia="Times New Roman" w:hAnsi="Segoe UI" w:cs="Segoe UI"/>
+          <w:color w:val="000000"/>
+          <w:sz w:val="27"/>
+          <w:szCs w:val="27"/>
+        </w:rPr>
+        <w:t>use_custom_reward</w:t>
+      </w:r>
+      <w:proofErr w:type="spellEnd"/>
+      <w:r>
+        <w:rPr>
+          <w:rFonts w:ascii="Segoe UI" w:eastAsia="Times New Roman" w:hAnsi="Segoe UI" w:cs="Segoe UI"/>
+          <w:color w:val="000000"/>
+          <w:sz w:val="27"/>
+          <w:szCs w:val="27"/>
+        </w:rPr>
+        <w:t>)</w:t>
+      </w:r>
+      <w:r>
+        <w:rPr>
+          <w:rFonts w:ascii="Segoe UI" w:eastAsia="Times New Roman" w:hAnsi="Segoe UI" w:cs="Segoe UI"/>
+          <w:color w:val="000000"/>
+          <w:sz w:val="27"/>
+          <w:szCs w:val="27"/>
+        </w:rPr>
+        <w:t>”</w:t>
+      </w:r>
+      <w:r>
+        <w:rPr>
+          <w:rFonts w:ascii="Segoe UI" w:eastAsia="Times New Roman" w:hAnsi="Segoe UI" w:cs="Segoe UI"/>
+          <w:color w:val="000000"/>
+          <w:sz w:val="27"/>
+          <w:szCs w:val="27"/>
+        </w:rPr>
+        <w:t xml:space="preserve"> was added. This function instantiates the environment with the appropriate reward setting and evaluates agent performance over multiple episodes. By running this function with </w:t>
+      </w:r>
+      <w:r>
+        <w:rPr>
+          <w:rFonts w:ascii="Segoe UI" w:eastAsia="Times New Roman" w:hAnsi="Segoe UI" w:cs="Segoe UI"/>
+          <w:color w:val="000000"/>
+          <w:sz w:val="27"/>
+          <w:szCs w:val="27"/>
+        </w:rPr>
+        <w:t>“</w:t>
+      </w:r>
+      <w:proofErr w:type="spellStart"/>
+      <w:r>
+        <w:rPr>
+          <w:rFonts w:ascii="Segoe UI" w:eastAsia="Times New Roman" w:hAnsi="Segoe UI" w:cs="Segoe UI"/>
+          <w:color w:val="000000"/>
+          <w:sz w:val="27"/>
+          <w:szCs w:val="27"/>
+        </w:rPr>
+        <w:t>use_custom_reward</w:t>
+      </w:r>
+      <w:proofErr w:type="spellEnd"/>
+      <w:r>
+        <w:rPr>
+          <w:rFonts w:ascii="Segoe UI" w:eastAsia="Times New Roman" w:hAnsi="Segoe UI" w:cs="Segoe UI"/>
+          <w:color w:val="000000"/>
+          <w:sz w:val="27"/>
+          <w:szCs w:val="27"/>
+        </w:rPr>
+        <w:t>”</w:t>
+      </w:r>
+      <w:r>
+        <w:rPr>
+          <w:rFonts w:ascii="Segoe UI" w:eastAsia="Times New Roman" w:hAnsi="Segoe UI" w:cs="Segoe UI"/>
+          <w:color w:val="000000"/>
+          <w:sz w:val="27"/>
+          <w:szCs w:val="27"/>
+        </w:rPr>
+        <w:t xml:space="preserve"> set to </w:t>
+      </w:r>
+      <w:r>
+        <w:rPr>
+          <w:rFonts w:ascii="Segoe UI" w:eastAsia="Times New Roman" w:hAnsi="Segoe UI" w:cs="Segoe UI"/>
+          <w:color w:val="000000"/>
+          <w:sz w:val="27"/>
+          <w:szCs w:val="27"/>
+        </w:rPr>
+        <w:lastRenderedPageBreak/>
+        <w:t xml:space="preserve">both </w:t>
+      </w:r>
+      <w:r>
+        <w:rPr>
+          <w:rFonts w:ascii="Segoe UI" w:eastAsia="Times New Roman" w:hAnsi="Segoe UI" w:cs="Segoe UI"/>
+          <w:color w:val="000000"/>
+          <w:sz w:val="27"/>
+          <w:szCs w:val="27"/>
+        </w:rPr>
+        <w:t>True</w:t>
+      </w:r>
+      <w:r>
+        <w:rPr>
+          <w:rFonts w:ascii="Segoe UI" w:eastAsia="Times New Roman" w:hAnsi="Segoe UI" w:cs="Segoe UI"/>
+          <w:color w:val="000000"/>
+          <w:sz w:val="27"/>
+          <w:szCs w:val="27"/>
+        </w:rPr>
+        <w:t xml:space="preserve"> and </w:t>
+      </w:r>
+      <w:r>
+        <w:rPr>
+          <w:rFonts w:ascii="Segoe UI" w:eastAsia="Times New Roman" w:hAnsi="Segoe UI" w:cs="Segoe UI"/>
+          <w:color w:val="000000"/>
+          <w:sz w:val="27"/>
+          <w:szCs w:val="27"/>
+        </w:rPr>
+        <w:t>False</w:t>
+      </w:r>
+      <w:r>
+        <w:rPr>
+          <w:rFonts w:ascii="Segoe UI" w:eastAsia="Times New Roman" w:hAnsi="Segoe UI" w:cs="Segoe UI"/>
+          <w:color w:val="000000"/>
+          <w:sz w:val="27"/>
+          <w:szCs w:val="27"/>
+        </w:rPr>
+        <w:t>, it becomes possible to compare the behavior and effectiveness of agents trained under different reward formulations.</w:t>
+      </w:r>
+    </w:p>
+    <w:p>
+      <w:pPr>
+        <w:rPr>
+          <w:rFonts w:ascii="Segoe UI" w:eastAsia="Times New Roman" w:hAnsi="Segoe UI" w:cs="Segoe UI"/>
+          <w:color w:val="000000"/>
+          <w:sz w:val="27"/>
+          <w:szCs w:val="27"/>
+        </w:rPr>
+      </w:pPr>
+      <w:r>
+        <w:rPr>
+          <w:rFonts w:ascii="Segoe UI" w:eastAsia="Times New Roman" w:hAnsi="Segoe UI" w:cs="Segoe UI"/>
+          <w:color w:val="000000"/>
+          <w:sz w:val="27"/>
+          <w:szCs w:val="27"/>
+        </w:rPr>
+        <w:t xml:space="preserve">These changes make the training and evaluation pipeline more flexible and enable experimentation with alternative reward signals without modifying the core environment logic. As a result of this setup, we were able to compare the agent’s performance under two different reward functions. When using the default </w:t>
+      </w:r>
+      <w:proofErr w:type="spellStart"/>
+      <w:r>
+        <w:rPr>
+          <w:rFonts w:ascii="Segoe UI" w:eastAsia="Times New Roman" w:hAnsi="Segoe UI" w:cs="Segoe UI"/>
+          <w:color w:val="000000"/>
+          <w:sz w:val="27"/>
+          <w:szCs w:val="27"/>
+        </w:rPr>
+        <w:t>Almgren</w:t>
+      </w:r>
+      <w:proofErr w:type="spellEnd"/>
+      <w:r>
+        <w:rPr>
+          <w:rFonts w:ascii="Segoe UI" w:eastAsia="Times New Roman" w:hAnsi="Segoe UI" w:cs="Segoe UI"/>
+          <w:color w:val="000000"/>
+          <w:sz w:val="27"/>
+          <w:szCs w:val="27"/>
+        </w:rPr>
+        <w:t>–</w:t>
+      </w:r>
+      <w:proofErr w:type="spellStart"/>
+      <w:r>
+        <w:rPr>
+          <w:rFonts w:ascii="Segoe UI" w:eastAsia="Times New Roman" w:hAnsi="Segoe UI" w:cs="Segoe UI"/>
+          <w:color w:val="000000"/>
+          <w:sz w:val="27"/>
+          <w:szCs w:val="27"/>
+        </w:rPr>
+        <w:t>Chriss</w:t>
+      </w:r>
+      <w:proofErr w:type="spellEnd"/>
+      <w:r>
+        <w:rPr>
+          <w:rFonts w:ascii="Segoe UI" w:eastAsia="Times New Roman" w:hAnsi="Segoe UI" w:cs="Segoe UI"/>
+          <w:color w:val="000000"/>
+          <w:sz w:val="27"/>
+          <w:szCs w:val="27"/>
+        </w:rPr>
+        <w:t xml:space="preserve"> utility-based reward (</w:t>
+      </w:r>
+      <w:r>
+        <w:rPr>
+          <w:rFonts w:ascii="Segoe UI" w:eastAsia="Times New Roman" w:hAnsi="Segoe UI" w:cs="Segoe UI"/>
+          <w:color w:val="000000"/>
+          <w:sz w:val="27"/>
+          <w:szCs w:val="27"/>
+        </w:rPr>
+        <w:t>“</w:t>
+      </w:r>
+      <w:proofErr w:type="spellStart"/>
+      <w:r>
+        <w:rPr>
+          <w:rFonts w:ascii="Segoe UI" w:eastAsia="Times New Roman" w:hAnsi="Segoe UI" w:cs="Segoe UI"/>
+          <w:color w:val="000000"/>
+          <w:sz w:val="27"/>
+          <w:szCs w:val="27"/>
+        </w:rPr>
+        <w:t>use_custom_reward</w:t>
+      </w:r>
+      <w:proofErr w:type="spellEnd"/>
+      <w:r>
+        <w:rPr>
+          <w:rFonts w:ascii="Segoe UI" w:eastAsia="Times New Roman" w:hAnsi="Segoe UI" w:cs="Segoe UI"/>
+          <w:color w:val="000000"/>
+          <w:sz w:val="27"/>
+          <w:szCs w:val="27"/>
+        </w:rPr>
+        <w:t>=False</w:t>
+      </w:r>
+      <w:r>
+        <w:rPr>
+          <w:rFonts w:ascii="Segoe UI" w:eastAsia="Times New Roman" w:hAnsi="Segoe UI" w:cs="Segoe UI"/>
+          <w:color w:val="000000"/>
+          <w:sz w:val="27"/>
+          <w:szCs w:val="27"/>
+        </w:rPr>
+        <w:t>”</w:t>
+      </w:r>
+      <w:r>
+        <w:rPr>
+          <w:rFonts w:ascii="Segoe UI" w:eastAsia="Times New Roman" w:hAnsi="Segoe UI" w:cs="Segoe UI"/>
+          <w:color w:val="000000"/>
+          <w:sz w:val="27"/>
+          <w:szCs w:val="27"/>
+        </w:rPr>
+        <w:t xml:space="preserve">), the agent achieved an average implementation shortfall of </w:t>
+      </w:r>
+      <w:r>
+        <w:rPr>
+          <w:rFonts w:ascii="Segoe UI" w:eastAsia="Times New Roman" w:hAnsi="Segoe UI" w:cs="Segoe UI"/>
+          <w:b/>
+          <w:bCs/>
+          <w:color w:val="000000"/>
+          <w:sz w:val="27"/>
+          <w:szCs w:val="27"/>
+        </w:rPr>
+        <w:t>$2,533,911.20</w:t>
+      </w:r>
+      <w:r>
+        <w:rPr>
+          <w:rFonts w:ascii="Segoe UI" w:eastAsia="Times New Roman" w:hAnsi="Segoe UI" w:cs="Segoe UI"/>
+          <w:color w:val="000000"/>
+          <w:sz w:val="27"/>
+          <w:szCs w:val="27"/>
+        </w:rPr>
+        <w:t>. In contrast, when trained with the custom reward function based on normalized shortfall (</w:t>
+      </w:r>
+      <w:r>
+        <w:rPr>
+          <w:rFonts w:ascii="Segoe UI" w:eastAsia="Times New Roman" w:hAnsi="Segoe UI" w:cs="Segoe UI"/>
+          <w:color w:val="000000"/>
+          <w:sz w:val="27"/>
+          <w:szCs w:val="27"/>
+        </w:rPr>
+        <w:t>“</w:t>
+      </w:r>
+      <w:proofErr w:type="spellStart"/>
+      <w:r>
+        <w:rPr>
+          <w:rFonts w:ascii="Segoe UI" w:eastAsia="Times New Roman" w:hAnsi="Segoe UI" w:cs="Segoe UI"/>
+          <w:color w:val="000000"/>
+          <w:sz w:val="27"/>
+          <w:szCs w:val="27"/>
+        </w:rPr>
+        <w:t>use_custom_reward</w:t>
+      </w:r>
+      <w:proofErr w:type="spellEnd"/>
+      <w:r>
+        <w:rPr>
+          <w:rFonts w:ascii="Segoe UI" w:eastAsia="Times New Roman" w:hAnsi="Segoe UI" w:cs="Segoe UI"/>
+          <w:color w:val="000000"/>
+          <w:sz w:val="27"/>
+          <w:szCs w:val="27"/>
+        </w:rPr>
+        <w:t>=True</w:t>
+      </w:r>
+      <w:r>
+        <w:rPr>
+          <w:rFonts w:ascii="Segoe UI" w:eastAsia="Times New Roman" w:hAnsi="Segoe UI" w:cs="Segoe UI"/>
+          <w:color w:val="000000"/>
+          <w:sz w:val="27"/>
+          <w:szCs w:val="27"/>
+        </w:rPr>
+        <w:t>”</w:t>
+      </w:r>
+      <w:r>
+        <w:rPr>
+          <w:rFonts w:ascii="Segoe UI" w:eastAsia="Times New Roman" w:hAnsi="Segoe UI" w:cs="Segoe UI"/>
+          <w:color w:val="000000"/>
+          <w:sz w:val="27"/>
+          <w:szCs w:val="27"/>
+        </w:rPr>
+        <w:t xml:space="preserve">), the agent achieved a lower average implementation shortfall of </w:t>
+      </w:r>
+      <w:r>
+        <w:rPr>
+          <w:rFonts w:ascii="Segoe UI" w:eastAsia="Times New Roman" w:hAnsi="Segoe UI" w:cs="Segoe UI"/>
+          <w:b/>
+          <w:bCs/>
+          <w:color w:val="000000"/>
+          <w:sz w:val="27"/>
+          <w:szCs w:val="27"/>
+        </w:rPr>
+        <w:t>$2,483,291.89</w:t>
+      </w:r>
+      <w:r>
+        <w:rPr>
+          <w:rFonts w:ascii="Segoe UI" w:eastAsia="Times New Roman" w:hAnsi="Segoe UI" w:cs="Segoe UI"/>
+          <w:color w:val="000000"/>
+          <w:sz w:val="27"/>
+          <w:szCs w:val="27"/>
+        </w:rPr>
+        <w:t>. This suggests that the custom reward function may provide clearer incentives aligned with the financial objective of minimizing execution costs.</w:t>
+      </w:r>
+    </w:p>
+    <w:p>
+      <w:pPr>
+        <w:rPr>
+          <w:rFonts w:ascii="Segoe UI" w:eastAsia="Times New Roman" w:hAnsi="Segoe UI" w:cs="Segoe UI"/>
+          <w:color w:val="000000"/>
+          <w:sz w:val="27"/>
+          <w:szCs w:val="27"/>
+        </w:rPr>
+      </w:pPr>
+      <w:r>
+        <w:rPr>
+          <w:rFonts w:ascii="Segoe UI" w:eastAsia="Times New Roman" w:hAnsi="Segoe UI" w:cs="Segoe UI"/>
+          <w:noProof/>
+          <w:color w:val="000000"/>
+          <w:sz w:val="27"/>
+          <w:szCs w:val="27"/>
+        </w:rPr>
+        <w:drawing>
+          <wp:inline distT="0" distB="0" distL="0" distR="0" wp14:anchorId="173DFABF" wp14:editId="3FC92277">
+            <wp:extent cx="6492240" cy="1226185"/>
+            <wp:effectExtent l="0" t="0" r="3810" b="0"/>
+            <wp:docPr id="1" name="Picture 1"/>
+            <wp:cNvGraphicFramePr>
+              <a:graphicFrameLocks xmlns:a="http://schemas.openxmlformats.org/drawingml/2006/main" noChangeAspect="1"/>
+            </wp:cNvGraphicFramePr>
+            <a:graphic xmlns:a="http://schemas.openxmlformats.org/drawingml/2006/main">
+              <a:graphicData uri="http://schemas.openxmlformats.org/drawingml/2006/picture">
+                <pic:pic xmlns:pic="http://schemas.openxmlformats.org/drawingml/2006/picture">
+                  <pic:nvPicPr>
+                    <pic:cNvPr id="1" name=""/>
+                    <pic:cNvPicPr/>
+                  </pic:nvPicPr>
+                  <pic:blipFill>
+                    <a:blip r:embed="rId9"/>
+                    <a:stretch>
+                      <a:fillRect/>
+                    </a:stretch>
+                  </pic:blipFill>
+                  <pic:spPr>
+                    <a:xfrm>
+                      <a:off x="0" y="0"/>
+                      <a:ext cx="6492240" cy="1226185"/>
+                    </a:xfrm>
+                    <a:prstGeom prst="rect">
+                      <a:avLst/>
+                    </a:prstGeom>
+                  </pic:spPr>
+                </pic:pic>
+              </a:graphicData>
+            </a:graphic>
+          </wp:inline>
+        </w:drawing>
+      </w:r>
+    </w:p>
+    <w:p>
+      <w:pPr>
+        <w:rPr>
+          <w:rFonts w:ascii="Segoe UI" w:eastAsia="Times New Roman" w:hAnsi="Segoe UI" w:cs="Segoe UI"/>
+          <w:color w:val="000000"/>
+          <w:sz w:val="27"/>
+          <w:szCs w:val="27"/>
+        </w:rPr>
+      </w:pPr>
     </w:p>
     <w:p>
       <w:pPr>
@@ -1122,7 +2130,6 @@
     </w:p>
     <w:p>
       <w:pPr>
-        <w:jc w:val="center"/>
         <w:rPr>
           <w:rFonts w:ascii="Segoe UI" w:eastAsia="Times New Roman" w:hAnsi="Segoe UI" w:cs="Segoe UI"/>
           <w:color w:val="000000"/>
@@ -1167,7 +2174,7 @@
       </w:pPr>
     </w:p>
     <w:sectPr>
-      <w:footerReference w:type="default" r:id="rId8"/>
+      <w:footerReference w:type="default" r:id="rId10"/>
       <w:pgSz w:w="12240" w:h="15840"/>
       <w:pgMar w:top="864" w:right="1008" w:bottom="864" w:left="1008" w:header="720" w:footer="720" w:gutter="0"/>
       <w:pgBorders w:offsetFrom="page">
@@ -1242,7 +2249,7 @@
           <w:rPr>
             <w:noProof/>
           </w:rPr>
-          <w:t>2</w:t>
+          <w:t>4</w:t>
         </w:r>
         <w:r>
           <w:rPr>

</xml_diff>

<commit_message>
add: adding answer for q3
</commit_message>
<xml_diff>
--- a/financial/report.docx
+++ b/financial/report.docx
@@ -1106,8 +1106,6 @@
         </w:rPr>
         <w:t>Could confuse the agent with irrelevant noise</w:t>
       </w:r>
-      <w:bookmarkStart w:id="0" w:name="_GoBack"/>
-      <w:bookmarkEnd w:id="0"/>
     </w:p>
     <w:p>
       <w:pPr>
@@ -2109,34 +2107,250 @@
     </w:p>
     <w:p>
       <w:pPr>
-        <w:rPr>
-          <w:rFonts w:ascii="Segoe UI" w:eastAsia="Times New Roman" w:hAnsi="Segoe UI" w:cs="Segoe UI"/>
-          <w:color w:val="000000"/>
-          <w:sz w:val="27"/>
-          <w:szCs w:val="27"/>
-        </w:rPr>
-      </w:pPr>
-    </w:p>
-    <w:p>
-      <w:pPr>
-        <w:jc w:val="center"/>
-        <w:rPr>
-          <w:rFonts w:ascii="Segoe UI" w:eastAsia="Times New Roman" w:hAnsi="Segoe UI" w:cs="Segoe UI"/>
-          <w:color w:val="000000"/>
-          <w:sz w:val="27"/>
-          <w:szCs w:val="27"/>
-        </w:rPr>
-      </w:pPr>
-    </w:p>
-    <w:p>
-      <w:pPr>
-        <w:rPr>
-          <w:rFonts w:ascii="Segoe UI" w:eastAsia="Times New Roman" w:hAnsi="Segoe UI" w:cs="Segoe UI"/>
-          <w:color w:val="000000"/>
-          <w:sz w:val="27"/>
-          <w:szCs w:val="27"/>
-        </w:rPr>
-      </w:pPr>
+        <w:tabs>
+          <w:tab w:val="left" w:pos="1843"/>
+        </w:tabs>
+        <w:bidi/>
+        <w:rPr>
+          <w:rFonts w:cs="B Nazanin"/>
+          <w:b/>
+          <w:bCs/>
+          <w:color w:val="000099"/>
+          <w:sz w:val="32"/>
+          <w:szCs w:val="32"/>
+          <w:lang w:bidi="fa-IR"/>
+        </w:rPr>
+      </w:pPr>
+      <w:r>
+        <w:rPr>
+          <w:rFonts w:cs="B Nazanin"/>
+          <w:b/>
+          <w:bCs/>
+          <w:color w:val="000099"/>
+          <w:sz w:val="32"/>
+          <w:szCs w:val="32"/>
+          <w:lang w:bidi="fa-IR"/>
+        </w:rPr>
+        <w:t>Q</w:t>
+      </w:r>
+      <w:r>
+        <w:rPr>
+          <w:rFonts w:cs="B Nazanin"/>
+          <w:b/>
+          <w:bCs/>
+          <w:color w:val="000099"/>
+          <w:sz w:val="32"/>
+          <w:szCs w:val="32"/>
+          <w:lang w:bidi="fa-IR"/>
+        </w:rPr>
+        <w:t>3</w:t>
+      </w:r>
+      <w:r>
+        <w:rPr>
+          <w:rFonts w:cs="B Nazanin" w:hint="cs"/>
+          <w:b/>
+          <w:bCs/>
+          <w:color w:val="000099"/>
+          <w:sz w:val="32"/>
+          <w:szCs w:val="32"/>
+          <w:rtl/>
+          <w:lang w:bidi="fa-IR"/>
+        </w:rPr>
+        <w:t>:</w:t>
+      </w:r>
+    </w:p>
+    <w:p>
+      <w:pPr>
+        <w:rPr>
+          <w:rFonts w:ascii="Segoe UI" w:eastAsia="Times New Roman" w:hAnsi="Segoe UI" w:cs="Segoe UI"/>
+          <w:color w:val="000000"/>
+          <w:sz w:val="27"/>
+          <w:szCs w:val="27"/>
+        </w:rPr>
+      </w:pPr>
+      <w:r>
+        <w:rPr>
+          <w:rFonts w:ascii="Segoe UI" w:eastAsia="Times New Roman" w:hAnsi="Segoe UI" w:cs="Segoe UI"/>
+          <w:color w:val="000000"/>
+          <w:sz w:val="27"/>
+          <w:szCs w:val="27"/>
+        </w:rPr>
+        <w:t xml:space="preserve">To investigate the effect of sparse rewards on agent performance, we modified the environment to support two modes of reward distribution: a </w:t>
+      </w:r>
+      <w:r>
+        <w:rPr>
+          <w:rFonts w:ascii="Segoe UI" w:eastAsia="Times New Roman" w:hAnsi="Segoe UI" w:cs="Segoe UI"/>
+          <w:b/>
+          <w:bCs/>
+          <w:color w:val="000000"/>
+          <w:sz w:val="27"/>
+          <w:szCs w:val="27"/>
+        </w:rPr>
+        <w:t>dense reward</w:t>
+      </w:r>
+      <w:r>
+        <w:rPr>
+          <w:rFonts w:ascii="Segoe UI" w:eastAsia="Times New Roman" w:hAnsi="Segoe UI" w:cs="Segoe UI"/>
+          <w:color w:val="000000"/>
+          <w:sz w:val="27"/>
+          <w:szCs w:val="27"/>
+        </w:rPr>
+        <w:t xml:space="preserve"> setting where the agent receives feedback after every action, and a </w:t>
+      </w:r>
+      <w:r>
+        <w:rPr>
+          <w:rFonts w:ascii="Segoe UI" w:eastAsia="Times New Roman" w:hAnsi="Segoe UI" w:cs="Segoe UI"/>
+          <w:b/>
+          <w:bCs/>
+          <w:color w:val="000000"/>
+          <w:sz w:val="27"/>
+          <w:szCs w:val="27"/>
+        </w:rPr>
+        <w:t>sparse reward</w:t>
+      </w:r>
+      <w:r>
+        <w:rPr>
+          <w:rFonts w:ascii="Segoe UI" w:eastAsia="Times New Roman" w:hAnsi="Segoe UI" w:cs="Segoe UI"/>
+          <w:color w:val="000000"/>
+          <w:sz w:val="27"/>
+          <w:szCs w:val="27"/>
+        </w:rPr>
+        <w:t xml:space="preserve"> setting where the agent receives a reward only at the end of the episode. This change was implemented by adding a </w:t>
+      </w:r>
+      <w:r>
+        <w:rPr>
+          <w:rFonts w:ascii="Segoe UI" w:eastAsia="Times New Roman" w:hAnsi="Segoe UI" w:cs="Segoe UI"/>
+          <w:color w:val="000000"/>
+          <w:sz w:val="27"/>
+          <w:szCs w:val="27"/>
+        </w:rPr>
+        <w:t>“</w:t>
+      </w:r>
+      <w:proofErr w:type="spellStart"/>
+      <w:r>
+        <w:rPr>
+          <w:rFonts w:ascii="Segoe UI" w:eastAsia="Times New Roman" w:hAnsi="Segoe UI" w:cs="Segoe UI"/>
+          <w:color w:val="000000"/>
+          <w:sz w:val="27"/>
+          <w:szCs w:val="27"/>
+        </w:rPr>
+        <w:t>sparse_reward</w:t>
+      </w:r>
+      <w:proofErr w:type="spellEnd"/>
+      <w:r>
+        <w:rPr>
+          <w:rFonts w:ascii="Segoe UI" w:eastAsia="Times New Roman" w:hAnsi="Segoe UI" w:cs="Segoe UI"/>
+          <w:color w:val="000000"/>
+          <w:sz w:val="27"/>
+          <w:szCs w:val="27"/>
+        </w:rPr>
+        <w:t>”</w:t>
+      </w:r>
+      <w:r>
+        <w:rPr>
+          <w:rFonts w:ascii="Segoe UI" w:eastAsia="Times New Roman" w:hAnsi="Segoe UI" w:cs="Segoe UI"/>
+          <w:color w:val="000000"/>
+          <w:sz w:val="27"/>
+          <w:szCs w:val="27"/>
+        </w:rPr>
+        <w:t xml:space="preserve"> flag to the environment. When enabled, intermediate rewards are suppressed and only the final reward (based on total implementation shortfall) is returned. In our experiments, the agent trained with dense rewards achieved an average implementation shortfall of </w:t>
+      </w:r>
+      <w:r>
+        <w:rPr>
+          <w:rFonts w:ascii="Segoe UI" w:eastAsia="Times New Roman" w:hAnsi="Segoe UI" w:cs="Segoe UI"/>
+          <w:b/>
+          <w:bCs/>
+          <w:color w:val="000000"/>
+          <w:sz w:val="27"/>
+          <w:szCs w:val="27"/>
+        </w:rPr>
+        <w:t>$2,483,291.89</w:t>
+      </w:r>
+      <w:r>
+        <w:rPr>
+          <w:rFonts w:ascii="Segoe UI" w:eastAsia="Times New Roman" w:hAnsi="Segoe UI" w:cs="Segoe UI"/>
+          <w:color w:val="000000"/>
+          <w:sz w:val="27"/>
+          <w:szCs w:val="27"/>
+        </w:rPr>
+        <w:t xml:space="preserve">, while the same agent under sparse reward conditions resulted in a higher shortfall of </w:t>
+      </w:r>
+      <w:r>
+        <w:rPr>
+          <w:rFonts w:ascii="Segoe UI" w:eastAsia="Times New Roman" w:hAnsi="Segoe UI" w:cs="Segoe UI"/>
+          <w:b/>
+          <w:bCs/>
+          <w:color w:val="000000"/>
+          <w:sz w:val="27"/>
+          <w:szCs w:val="27"/>
+        </w:rPr>
+        <w:t>$2,534,694.13</w:t>
+      </w:r>
+      <w:r>
+        <w:rPr>
+          <w:rFonts w:ascii="Segoe UI" w:eastAsia="Times New Roman" w:hAnsi="Segoe UI" w:cs="Segoe UI"/>
+          <w:color w:val="000000"/>
+          <w:sz w:val="27"/>
+          <w:szCs w:val="27"/>
+        </w:rPr>
+        <w:t>. This suggests that dense rewards provide better learning signals, allowing the agent to more effectively minimize trading costs. Sparse rewards, while potentially useful in some reinforcement learning scenarios, may hinder convergence unless paired with additional exploration strategies or more advanced algorithms.</w:t>
+      </w:r>
+    </w:p>
+    <w:p>
+      <w:pPr>
+        <w:rPr>
+          <w:rFonts w:ascii="Segoe UI" w:eastAsia="Times New Roman" w:hAnsi="Segoe UI" w:cs="Segoe UI"/>
+          <w:color w:val="000000"/>
+          <w:sz w:val="27"/>
+          <w:szCs w:val="27"/>
+        </w:rPr>
+      </w:pPr>
+      <w:r>
+        <w:rPr>
+          <w:rFonts w:ascii="Segoe UI" w:eastAsia="Times New Roman" w:hAnsi="Segoe UI" w:cs="Segoe UI"/>
+          <w:color w:val="000000"/>
+          <w:sz w:val="27"/>
+          <w:szCs w:val="27"/>
+        </w:rPr>
+        <w:lastRenderedPageBreak/>
+        <w:drawing>
+          <wp:inline distT="0" distB="0" distL="0" distR="0" wp14:anchorId="36BA9AFE" wp14:editId="18D6A9B8">
+            <wp:extent cx="6492240" cy="1363980"/>
+            <wp:effectExtent l="0" t="0" r="3810" b="7620"/>
+            <wp:docPr id="2" name="Picture 2"/>
+            <wp:cNvGraphicFramePr>
+              <a:graphicFrameLocks xmlns:a="http://schemas.openxmlformats.org/drawingml/2006/main" noChangeAspect="1"/>
+            </wp:cNvGraphicFramePr>
+            <a:graphic xmlns:a="http://schemas.openxmlformats.org/drawingml/2006/main">
+              <a:graphicData uri="http://schemas.openxmlformats.org/drawingml/2006/picture">
+                <pic:pic xmlns:pic="http://schemas.openxmlformats.org/drawingml/2006/picture">
+                  <pic:nvPicPr>
+                    <pic:cNvPr id="1" name=""/>
+                    <pic:cNvPicPr/>
+                  </pic:nvPicPr>
+                  <pic:blipFill>
+                    <a:blip r:embed="rId10"/>
+                    <a:stretch>
+                      <a:fillRect/>
+                    </a:stretch>
+                  </pic:blipFill>
+                  <pic:spPr>
+                    <a:xfrm>
+                      <a:off x="0" y="0"/>
+                      <a:ext cx="6492240" cy="1363980"/>
+                    </a:xfrm>
+                    <a:prstGeom prst="rect">
+                      <a:avLst/>
+                    </a:prstGeom>
+                  </pic:spPr>
+                </pic:pic>
+              </a:graphicData>
+            </a:graphic>
+          </wp:inline>
+        </w:drawing>
+      </w:r>
+      <w:bookmarkStart w:id="0" w:name="_GoBack"/>
+      <w:bookmarkEnd w:id="0"/>
     </w:p>
     <w:p>
       <w:pPr>
@@ -2174,7 +2388,7 @@
       </w:pPr>
     </w:p>
     <w:sectPr>
-      <w:footerReference w:type="default" r:id="rId10"/>
+      <w:footerReference w:type="default" r:id="rId11"/>
       <w:pgSz w:w="12240" w:h="15840"/>
       <w:pgMar w:top="864" w:right="1008" w:bottom="864" w:left="1008" w:header="720" w:footer="720" w:gutter="0"/>
       <w:pgBorders w:offsetFrom="page">
@@ -2249,7 +2463,7 @@
           <w:rPr>
             <w:noProof/>
           </w:rPr>
-          <w:t>4</w:t>
+          <w:t>5</w:t>
         </w:r>
         <w:r>
           <w:rPr>
@@ -3959,7 +4173,7 @@
   <w:style w:type="paragraph" w:default="1" w:styleId="Normal">
     <w:name w:val="Normal"/>
     <w:qFormat/>
-    <w:rsid w:val="00E60A6D"/>
+    <w:rsid w:val="004B2DA2"/>
   </w:style>
   <w:style w:type="paragraph" w:styleId="Heading2">
     <w:name w:val="heading 2"/>

</xml_diff>